<commit_message>
Some polishing and fixing
</commit_message>
<xml_diff>
--- a/assets/resume.docx
+++ b/assets/resume.docx
@@ -259,7 +259,7 @@
           </mc:Choice>
           <mc:Fallback>
             <w:pict>
-              <v:shape w14:anchorId="5E7A9948" id="Graphic 1" o:spid="_x0000_s1026" style="position:absolute;margin-left:69.4pt;margin-top:4.1pt;width:456.55pt;height:.6pt;z-index:-15728640;visibility:visible;mso-wrap-style:square;mso-wrap-distance-left:0;mso-wrap-distance-top:0;mso-wrap-distance-right:0;mso-wrap-distance-bottom:0;mso-position-horizontal:absolute;mso-position-horizontal-relative:page;mso-position-vertical:absolute;mso-position-vertical-relative:text;v-text-anchor:top" coordsize="5798185,7620" o:gfxdata="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" path="m5798185,l,,,7620r5798185,l5798185,xe" fillcolor="black" stroked="f">
+              <v:shape w14:anchorId="53297AB2" id="Graphic 1" o:spid="_x0000_s1026" style="position:absolute;margin-left:69.4pt;margin-top:4.1pt;width:456.55pt;height:.6pt;z-index:-15728640;visibility:visible;mso-wrap-style:square;mso-wrap-distance-left:0;mso-wrap-distance-top:0;mso-wrap-distance-right:0;mso-wrap-distance-bottom:0;mso-position-horizontal:absolute;mso-position-horizontal-relative:page;mso-position-vertical:absolute;mso-position-vertical-relative:text;v-text-anchor:top" coordsize="5798185,7620" o:gfxdata="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" path="m5798185,l,,,7620r5798185,l5798185,xe" fillcolor="black" stroked="f">
                 <v:path arrowok="t"/>
                 <w10:wrap type="topAndBottom" anchorx="page"/>
               </v:shape>
@@ -299,7 +299,23 @@
           <w:sz w:val="19"/>
           <w:szCs w:val="19"/>
         </w:rPr>
-        <w:t xml:space="preserve"> Bachelor of Science in Computer Science          </w:t>
+        <w:t xml:space="preserve"> Bachelor of Science</w:t>
+      </w:r>
+      <w:r>
+        <w:rPr>
+          <w:b/>
+          <w:sz w:val="19"/>
+          <w:szCs w:val="19"/>
+        </w:rPr>
+        <w:t xml:space="preserve"> Honours</w:t>
+      </w:r>
+      <w:r>
+        <w:rPr>
+          <w:b/>
+          <w:sz w:val="19"/>
+          <w:szCs w:val="19"/>
+        </w:rPr>
+        <w:t xml:space="preserve"> in Computer Science          </w:t>
       </w:r>
       <w:r>
         <w:rPr>
@@ -407,7 +423,23 @@
           <w:sz w:val="19"/>
           <w:szCs w:val="19"/>
         </w:rPr>
-        <w:t xml:space="preserve"> (Overall GPA: 3.6)</w:t>
+        <w:t xml:space="preserve"> (Overall GPA: 3.6</w:t>
+      </w:r>
+      <w:r>
+        <w:rPr>
+          <w:spacing w:val="-5"/>
+          <w:sz w:val="19"/>
+          <w:szCs w:val="19"/>
+        </w:rPr>
+        <w:t>/4.0</w:t>
+      </w:r>
+      <w:r>
+        <w:rPr>
+          <w:spacing w:val="-5"/>
+          <w:sz w:val="19"/>
+          <w:szCs w:val="19"/>
+        </w:rPr>
+        <w:t>)</w:t>
       </w:r>
     </w:p>
     <w:p>
@@ -689,7 +721,7 @@
           </mc:Choice>
           <mc:Fallback>
             <w:pict>
-              <v:shape w14:anchorId="056D2DF6" id="Graphic 2" o:spid="_x0000_s1026" style="position:absolute;margin-left:69.4pt;margin-top:3.9pt;width:456.55pt;height:.6pt;z-index:-15728128;visibility:visible;mso-wrap-style:square;mso-wrap-distance-left:0;mso-wrap-distance-top:0;mso-wrap-distance-right:0;mso-wrap-distance-bottom:0;mso-position-horizontal:absolute;mso-position-horizontal-relative:page;mso-position-vertical:absolute;mso-position-vertical-relative:text;v-text-anchor:top" coordsize="5798185,7620" o:gfxdata="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" path="m5798185,l,,,7619r5798185,l5798185,xe" fillcolor="black" stroked="f">
+              <v:shape w14:anchorId="3C2CB7C4" id="Graphic 2" o:spid="_x0000_s1026" style="position:absolute;margin-left:69.4pt;margin-top:3.9pt;width:456.55pt;height:.6pt;z-index:-15728128;visibility:visible;mso-wrap-style:square;mso-wrap-distance-left:0;mso-wrap-distance-top:0;mso-wrap-distance-right:0;mso-wrap-distance-bottom:0;mso-position-horizontal:absolute;mso-position-horizontal-relative:page;mso-position-vertical:absolute;mso-position-vertical-relative:text;v-text-anchor:top" coordsize="5798185,7620" o:gfxdata="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" path="m5798185,l,,,7619r5798185,l5798185,xe" fillcolor="black" stroked="f">
                 <v:path arrowok="t"/>
                 <w10:wrap type="topAndBottom" anchorx="page"/>
               </v:shape>
@@ -767,6 +799,7 @@
         </w:rPr>
         <w:t xml:space="preserve"> </w:t>
       </w:r>
+      <w:proofErr w:type="spellStart"/>
       <w:r>
         <w:rPr>
           <w:sz w:val="19"/>
@@ -774,6 +807,7 @@
         </w:rPr>
         <w:t>Headstarter</w:t>
       </w:r>
+      <w:proofErr w:type="spellEnd"/>
       <w:r>
         <w:rPr>
           <w:spacing w:val="-8"/>
@@ -927,16 +961,9 @@
           <w:sz w:val="19"/>
           <w:szCs w:val="19"/>
         </w:rPr>
-        <w:t>Collaborated</w:t>
-      </w:r>
-      <w:r>
-        <w:rPr>
-          <w:spacing w:val="-5"/>
-          <w:sz w:val="19"/>
-          <w:szCs w:val="19"/>
-        </w:rPr>
-        <w:t xml:space="preserve"> </w:t>
-      </w:r>
+        <w:t xml:space="preserve">Collaborated </w:t>
+      </w:r>
+      <w:proofErr w:type="gramStart"/>
       <w:r>
         <w:rPr>
           <w:sz w:val="19"/>
@@ -944,110 +971,13 @@
         </w:rPr>
         <w:t>in</w:t>
       </w:r>
-      <w:r>
-        <w:rPr>
-          <w:spacing w:val="-4"/>
-          <w:sz w:val="19"/>
-          <w:szCs w:val="19"/>
-        </w:rPr>
-        <w:t xml:space="preserve"> </w:t>
-      </w:r>
-      <w:r>
-        <w:rPr>
-          <w:sz w:val="19"/>
-          <w:szCs w:val="19"/>
-        </w:rPr>
-        <w:t>cross-functional</w:t>
-      </w:r>
-      <w:r>
-        <w:rPr>
-          <w:spacing w:val="-3"/>
-          <w:sz w:val="19"/>
-          <w:szCs w:val="19"/>
-        </w:rPr>
-        <w:t xml:space="preserve"> </w:t>
-      </w:r>
-      <w:r>
-        <w:rPr>
-          <w:sz w:val="19"/>
-          <w:szCs w:val="19"/>
-        </w:rPr>
-        <w:t>teams</w:t>
-      </w:r>
-      <w:r>
-        <w:rPr>
-          <w:spacing w:val="-2"/>
-          <w:sz w:val="19"/>
-          <w:szCs w:val="19"/>
-        </w:rPr>
-        <w:t xml:space="preserve"> </w:t>
-      </w:r>
-      <w:r>
-        <w:rPr>
-          <w:sz w:val="19"/>
-          <w:szCs w:val="19"/>
-        </w:rPr>
-        <w:t>to design</w:t>
-      </w:r>
-      <w:r>
-        <w:rPr>
-          <w:spacing w:val="-4"/>
-          <w:sz w:val="19"/>
-          <w:szCs w:val="19"/>
-        </w:rPr>
-        <w:t xml:space="preserve"> </w:t>
-      </w:r>
-      <w:r>
-        <w:rPr>
-          <w:sz w:val="19"/>
-          <w:szCs w:val="19"/>
-        </w:rPr>
-        <w:t>and</w:t>
-      </w:r>
-      <w:r>
-        <w:rPr>
-          <w:spacing w:val="-5"/>
-          <w:sz w:val="19"/>
-          <w:szCs w:val="19"/>
-        </w:rPr>
-        <w:t xml:space="preserve"> </w:t>
-      </w:r>
-      <w:r>
-        <w:rPr>
-          <w:sz w:val="19"/>
-          <w:szCs w:val="19"/>
-        </w:rPr>
-        <w:t>implement AI-driven</w:t>
-      </w:r>
-      <w:r>
-        <w:rPr>
-          <w:spacing w:val="-4"/>
-          <w:sz w:val="19"/>
-          <w:szCs w:val="19"/>
-        </w:rPr>
-        <w:t xml:space="preserve"> </w:t>
-      </w:r>
-      <w:r>
-        <w:rPr>
-          <w:sz w:val="19"/>
-          <w:szCs w:val="19"/>
-        </w:rPr>
-        <w:t>solutions</w:t>
-      </w:r>
-      <w:r>
-        <w:rPr>
-          <w:spacing w:val="-6"/>
-          <w:sz w:val="19"/>
-          <w:szCs w:val="19"/>
-        </w:rPr>
-        <w:t xml:space="preserve"> </w:t>
-      </w:r>
-      <w:r>
-        <w:rPr>
-          <w:sz w:val="19"/>
-          <w:szCs w:val="19"/>
-        </w:rPr>
-        <w:t>for commercial clients</w:t>
+      <w:proofErr w:type="gramEnd"/>
+      <w:r>
+        <w:rPr>
+          <w:sz w:val="19"/>
+          <w:szCs w:val="19"/>
+        </w:rPr>
+        <w:t xml:space="preserve"> cross-functional teams to design and implement AI-driven solutions for clients</w:t>
       </w:r>
       <w:r>
         <w:rPr>
@@ -1079,186 +1009,77 @@
           <w:sz w:val="19"/>
           <w:szCs w:val="19"/>
         </w:rPr>
-        <w:t>Built</w:t>
-      </w:r>
-      <w:r>
-        <w:rPr>
-          <w:spacing w:val="-4"/>
-          <w:sz w:val="19"/>
-          <w:szCs w:val="19"/>
-        </w:rPr>
-        <w:t xml:space="preserve"> </w:t>
-      </w:r>
-      <w:r>
-        <w:rPr>
-          <w:sz w:val="19"/>
-          <w:szCs w:val="19"/>
-        </w:rPr>
-        <w:t>an</w:t>
-      </w:r>
-      <w:r>
-        <w:rPr>
-          <w:spacing w:val="-4"/>
-          <w:sz w:val="19"/>
-          <w:szCs w:val="19"/>
-        </w:rPr>
-        <w:t xml:space="preserve"> </w:t>
-      </w:r>
-      <w:r>
-        <w:rPr>
-          <w:sz w:val="19"/>
-          <w:szCs w:val="19"/>
-        </w:rPr>
-        <w:t>AI</w:t>
-      </w:r>
-      <w:r>
-        <w:rPr>
-          <w:spacing w:val="-5"/>
-          <w:sz w:val="19"/>
-          <w:szCs w:val="19"/>
-        </w:rPr>
-        <w:t xml:space="preserve"> </w:t>
-      </w:r>
-      <w:r>
-        <w:rPr>
-          <w:sz w:val="19"/>
-          <w:szCs w:val="19"/>
-        </w:rPr>
-        <w:t>flashcard</w:t>
-      </w:r>
-      <w:r>
-        <w:rPr>
-          <w:spacing w:val="-1"/>
-          <w:sz w:val="19"/>
-          <w:szCs w:val="19"/>
-        </w:rPr>
-        <w:t xml:space="preserve"> </w:t>
-      </w:r>
-      <w:r>
-        <w:rPr>
-          <w:sz w:val="19"/>
-          <w:szCs w:val="19"/>
-        </w:rPr>
-        <w:t>generator</w:t>
-      </w:r>
-      <w:r>
-        <w:rPr>
-          <w:spacing w:val="-6"/>
-          <w:sz w:val="19"/>
-          <w:szCs w:val="19"/>
-        </w:rPr>
-        <w:t xml:space="preserve"> </w:t>
-      </w:r>
-      <w:r>
-        <w:rPr>
-          <w:sz w:val="19"/>
-          <w:szCs w:val="19"/>
-        </w:rPr>
-        <w:t>leveraging</w:t>
-      </w:r>
-      <w:r>
-        <w:rPr>
-          <w:spacing w:val="-5"/>
-          <w:sz w:val="19"/>
-          <w:szCs w:val="19"/>
-        </w:rPr>
-        <w:t xml:space="preserve"> </w:t>
-      </w:r>
-      <w:r>
-        <w:rPr>
-          <w:sz w:val="19"/>
-          <w:szCs w:val="19"/>
-        </w:rPr>
-        <w:t>NLP</w:t>
-      </w:r>
-      <w:r>
-        <w:rPr>
-          <w:spacing w:val="-3"/>
-          <w:sz w:val="19"/>
-          <w:szCs w:val="19"/>
-        </w:rPr>
-        <w:t xml:space="preserve"> </w:t>
-      </w:r>
-      <w:r>
-        <w:rPr>
-          <w:sz w:val="19"/>
-          <w:szCs w:val="19"/>
-        </w:rPr>
-        <w:t>models,</w:t>
-      </w:r>
-      <w:r>
-        <w:rPr>
-          <w:spacing w:val="-6"/>
-          <w:sz w:val="19"/>
-          <w:szCs w:val="19"/>
-        </w:rPr>
-        <w:t xml:space="preserve"> </w:t>
-      </w:r>
-      <w:r>
-        <w:rPr>
-          <w:sz w:val="19"/>
-          <w:szCs w:val="19"/>
-        </w:rPr>
-        <w:t>enabling</w:t>
-      </w:r>
-      <w:r>
-        <w:rPr>
-          <w:spacing w:val="-5"/>
-          <w:sz w:val="19"/>
-          <w:szCs w:val="19"/>
-        </w:rPr>
-        <w:t xml:space="preserve"> </w:t>
-      </w:r>
-      <w:r>
-        <w:rPr>
-          <w:sz w:val="19"/>
-          <w:szCs w:val="19"/>
-        </w:rPr>
-        <w:t>users</w:t>
-      </w:r>
-      <w:r>
-        <w:rPr>
-          <w:spacing w:val="-2"/>
-          <w:sz w:val="19"/>
-          <w:szCs w:val="19"/>
-        </w:rPr>
-        <w:t xml:space="preserve"> </w:t>
-      </w:r>
-      <w:r>
-        <w:rPr>
-          <w:sz w:val="19"/>
-          <w:szCs w:val="19"/>
-        </w:rPr>
-        <w:t>to</w:t>
-      </w:r>
-      <w:r>
-        <w:rPr>
-          <w:spacing w:val="-4"/>
-          <w:sz w:val="19"/>
-          <w:szCs w:val="19"/>
-        </w:rPr>
-        <w:t xml:space="preserve"> </w:t>
-      </w:r>
-      <w:r>
-        <w:rPr>
-          <w:sz w:val="19"/>
-          <w:szCs w:val="19"/>
-        </w:rPr>
-        <w:t>convert arbitrary text into study aids</w:t>
-      </w:r>
-      <w:r>
-        <w:rPr>
-          <w:sz w:val="19"/>
-          <w:szCs w:val="19"/>
-        </w:rPr>
-        <w:t xml:space="preserve"> and </w:t>
-      </w:r>
-      <w:r>
-        <w:rPr>
-          <w:sz w:val="19"/>
-          <w:szCs w:val="19"/>
-        </w:rPr>
-        <w:t>more projects including a web application for inventory tracker.</w:t>
+        <w:t xml:space="preserve">Developed an </w:t>
+      </w:r>
+      <w:r>
+        <w:rPr>
+          <w:b/>
+          <w:bCs/>
+          <w:sz w:val="19"/>
+          <w:szCs w:val="19"/>
+        </w:rPr>
+        <w:t>AI flashcard generator</w:t>
+      </w:r>
+      <w:r>
+        <w:rPr>
+          <w:sz w:val="19"/>
+          <w:szCs w:val="19"/>
+        </w:rPr>
+        <w:t xml:space="preserve"> leveraging NLP models to convert arbitrary text into structured study aids</w:t>
+      </w:r>
+      <w:r>
+        <w:rPr>
+          <w:sz w:val="19"/>
+          <w:szCs w:val="19"/>
+        </w:rPr>
+        <w:t>.</w:t>
+      </w:r>
+    </w:p>
+    <w:p>
+      <w:pPr>
+        <w:pStyle w:val="ListParagraph"/>
+        <w:numPr>
+          <w:ilvl w:val="0"/>
+          <w:numId w:val="1"/>
+        </w:numPr>
+        <w:tabs>
+          <w:tab w:val="left" w:pos="856"/>
+        </w:tabs>
+        <w:ind w:right="140"/>
+        <w:rPr>
+          <w:sz w:val="19"/>
+          <w:szCs w:val="19"/>
+        </w:rPr>
+      </w:pPr>
+      <w:r>
+        <w:rPr>
+          <w:sz w:val="19"/>
+          <w:szCs w:val="19"/>
+        </w:rPr>
+        <w:t xml:space="preserve">Built additional projects including a </w:t>
+      </w:r>
+      <w:r>
+        <w:rPr>
+          <w:b/>
+          <w:bCs/>
+          <w:sz w:val="19"/>
+          <w:szCs w:val="19"/>
+        </w:rPr>
+        <w:t>web-based inventory tracker</w:t>
+      </w:r>
+      <w:r>
+        <w:rPr>
+          <w:sz w:val="19"/>
+          <w:szCs w:val="19"/>
+        </w:rPr>
+        <w:t>, focusing on usability and maintainability</w:t>
+      </w:r>
+      <w:r>
+        <w:rPr>
+          <w:sz w:val="19"/>
+          <w:szCs w:val="19"/>
+        </w:rPr>
+        <w:t>.</w:t>
       </w:r>
     </w:p>
     <w:p>
@@ -1483,201 +1304,14 @@
           <w:sz w:val="19"/>
           <w:szCs w:val="19"/>
         </w:rPr>
-        <w:t>Assisted</w:t>
-      </w:r>
-      <w:r>
-        <w:rPr>
-          <w:spacing w:val="-3"/>
-          <w:sz w:val="19"/>
-          <w:szCs w:val="19"/>
-        </w:rPr>
-        <w:t xml:space="preserve"> </w:t>
-      </w:r>
-      <w:r>
-        <w:rPr>
-          <w:sz w:val="19"/>
-          <w:szCs w:val="19"/>
-        </w:rPr>
-        <w:t>i</w:t>
-      </w:r>
-      <w:r>
-        <w:rPr>
-          <w:sz w:val="19"/>
-          <w:szCs w:val="19"/>
-        </w:rPr>
-        <w:t>n</w:t>
-      </w:r>
-      <w:r>
-        <w:rPr>
-          <w:spacing w:val="-2"/>
-          <w:sz w:val="19"/>
-          <w:szCs w:val="19"/>
-        </w:rPr>
-        <w:t xml:space="preserve"> </w:t>
-      </w:r>
-      <w:r>
-        <w:rPr>
-          <w:sz w:val="19"/>
-          <w:szCs w:val="19"/>
-        </w:rPr>
-        <w:t>weekly</w:t>
-      </w:r>
-      <w:r>
-        <w:rPr>
-          <w:spacing w:val="-2"/>
-          <w:sz w:val="19"/>
-          <w:szCs w:val="19"/>
-        </w:rPr>
-        <w:t xml:space="preserve"> </w:t>
-      </w:r>
-      <w:r>
-        <w:rPr>
-          <w:sz w:val="19"/>
-          <w:szCs w:val="19"/>
-        </w:rPr>
-        <w:t>programming</w:t>
-      </w:r>
-      <w:r>
-        <w:rPr>
-          <w:spacing w:val="-6"/>
-          <w:sz w:val="19"/>
-          <w:szCs w:val="19"/>
-        </w:rPr>
-        <w:t xml:space="preserve"> </w:t>
-      </w:r>
-      <w:r>
-        <w:rPr>
-          <w:sz w:val="19"/>
-          <w:szCs w:val="19"/>
-        </w:rPr>
-        <w:t>lab</w:t>
-      </w:r>
-      <w:r>
-        <w:rPr>
-          <w:spacing w:val="-3"/>
-          <w:sz w:val="19"/>
-          <w:szCs w:val="19"/>
-        </w:rPr>
-        <w:t xml:space="preserve"> </w:t>
-      </w:r>
-      <w:r>
-        <w:rPr>
-          <w:sz w:val="19"/>
-          <w:szCs w:val="19"/>
-        </w:rPr>
-        <w:t>sessions</w:t>
-      </w:r>
-      <w:r>
-        <w:rPr>
-          <w:spacing w:val="-3"/>
-          <w:sz w:val="19"/>
-          <w:szCs w:val="19"/>
-        </w:rPr>
-        <w:t xml:space="preserve"> </w:t>
-      </w:r>
-      <w:r>
-        <w:rPr>
-          <w:sz w:val="19"/>
-          <w:szCs w:val="19"/>
-        </w:rPr>
-        <w:t>for</w:t>
-      </w:r>
-      <w:r>
-        <w:rPr>
-          <w:spacing w:val="-7"/>
-          <w:sz w:val="19"/>
-          <w:szCs w:val="19"/>
-        </w:rPr>
-        <w:t xml:space="preserve"> </w:t>
-      </w:r>
-      <w:r>
-        <w:rPr>
-          <w:sz w:val="19"/>
-          <w:szCs w:val="19"/>
-        </w:rPr>
-        <w:t>2</w:t>
-      </w:r>
-      <w:r>
-        <w:rPr>
-          <w:sz w:val="19"/>
-          <w:szCs w:val="19"/>
-        </w:rPr>
-        <w:t>0+</w:t>
-      </w:r>
-      <w:r>
-        <w:rPr>
-          <w:spacing w:val="-6"/>
-          <w:sz w:val="19"/>
-          <w:szCs w:val="19"/>
-        </w:rPr>
-        <w:t xml:space="preserve"> </w:t>
-      </w:r>
-      <w:r>
-        <w:rPr>
-          <w:sz w:val="19"/>
-          <w:szCs w:val="19"/>
-        </w:rPr>
-        <w:t>students,</w:t>
-      </w:r>
-      <w:r>
-        <w:rPr>
-          <w:spacing w:val="-3"/>
-          <w:sz w:val="19"/>
-          <w:szCs w:val="19"/>
-        </w:rPr>
-        <w:t xml:space="preserve"> </w:t>
-      </w:r>
-      <w:r>
-        <w:rPr>
-          <w:sz w:val="19"/>
-          <w:szCs w:val="19"/>
-        </w:rPr>
-        <w:t>clarifying</w:t>
-      </w:r>
-      <w:r>
-        <w:rPr>
-          <w:spacing w:val="-6"/>
-          <w:sz w:val="19"/>
-          <w:szCs w:val="19"/>
-        </w:rPr>
-        <w:t xml:space="preserve"> </w:t>
-      </w:r>
-      <w:r>
-        <w:rPr>
-          <w:sz w:val="19"/>
-          <w:szCs w:val="19"/>
-        </w:rPr>
-        <w:t>concepts</w:t>
-      </w:r>
-      <w:r>
-        <w:rPr>
-          <w:spacing w:val="-3"/>
-          <w:sz w:val="19"/>
-          <w:szCs w:val="19"/>
-        </w:rPr>
-        <w:t xml:space="preserve"> </w:t>
-      </w:r>
-      <w:r>
-        <w:rPr>
-          <w:sz w:val="19"/>
-          <w:szCs w:val="19"/>
-        </w:rPr>
-        <w:t>in</w:t>
-      </w:r>
-      <w:r>
-        <w:rPr>
-          <w:spacing w:val="-2"/>
-          <w:sz w:val="19"/>
-          <w:szCs w:val="19"/>
-        </w:rPr>
-        <w:t xml:space="preserve"> </w:t>
-      </w:r>
-      <w:r>
-        <w:rPr>
-          <w:sz w:val="19"/>
-          <w:szCs w:val="19"/>
-        </w:rPr>
-        <w:t>Java, Python, and algorithms.</w:t>
+        <w:t>Assisted with debugging, data structures, and software design concepts in practical sessions</w:t>
+      </w:r>
+      <w:r>
+        <w:rPr>
+          <w:sz w:val="19"/>
+          <w:szCs w:val="19"/>
+        </w:rPr>
+        <w:t>.</w:t>
       </w:r>
     </w:p>
     <w:p>
@@ -1703,112 +1337,30 @@
           <w:sz w:val="19"/>
           <w:szCs w:val="19"/>
         </w:rPr>
-        <w:t>Guided</w:t>
-      </w:r>
-      <w:r>
-        <w:rPr>
-          <w:spacing w:val="-7"/>
-          <w:sz w:val="19"/>
-          <w:szCs w:val="19"/>
-        </w:rPr>
-        <w:t xml:space="preserve"> </w:t>
-      </w:r>
-      <w:r>
-        <w:rPr>
-          <w:sz w:val="19"/>
-          <w:szCs w:val="19"/>
-        </w:rPr>
-        <w:t>students</w:t>
-      </w:r>
-      <w:r>
-        <w:rPr>
-          <w:spacing w:val="-8"/>
-          <w:sz w:val="19"/>
-          <w:szCs w:val="19"/>
-        </w:rPr>
-        <w:t xml:space="preserve"> </w:t>
-      </w:r>
-      <w:r>
-        <w:rPr>
-          <w:sz w:val="19"/>
-          <w:szCs w:val="19"/>
-        </w:rPr>
-        <w:t>through</w:t>
-      </w:r>
-      <w:r>
-        <w:rPr>
-          <w:spacing w:val="-2"/>
-          <w:sz w:val="19"/>
-          <w:szCs w:val="19"/>
-        </w:rPr>
-        <w:t xml:space="preserve"> </w:t>
-      </w:r>
-      <w:r>
-        <w:rPr>
-          <w:sz w:val="19"/>
-          <w:szCs w:val="19"/>
-        </w:rPr>
-        <w:t>debugging</w:t>
-      </w:r>
-      <w:r>
-        <w:rPr>
-          <w:spacing w:val="-7"/>
-          <w:sz w:val="19"/>
-          <w:szCs w:val="19"/>
-        </w:rPr>
-        <w:t xml:space="preserve"> </w:t>
-      </w:r>
-      <w:r>
-        <w:rPr>
-          <w:sz w:val="19"/>
-          <w:szCs w:val="19"/>
-        </w:rPr>
-        <w:t>and</w:t>
-      </w:r>
-      <w:r>
-        <w:rPr>
-          <w:spacing w:val="-3"/>
-          <w:sz w:val="19"/>
-          <w:szCs w:val="19"/>
-        </w:rPr>
-        <w:t xml:space="preserve"> </w:t>
-      </w:r>
-      <w:r>
-        <w:rPr>
-          <w:sz w:val="19"/>
-          <w:szCs w:val="19"/>
-        </w:rPr>
-        <w:t>problem-solving,</w:t>
-      </w:r>
-      <w:r>
-        <w:rPr>
-          <w:spacing w:val="-4"/>
-          <w:sz w:val="19"/>
-          <w:szCs w:val="19"/>
-        </w:rPr>
-        <w:t xml:space="preserve"> </w:t>
-      </w:r>
-      <w:r>
-        <w:rPr>
-          <w:sz w:val="19"/>
-          <w:szCs w:val="19"/>
-        </w:rPr>
-        <w:t>strengthening</w:t>
-      </w:r>
-      <w:r>
-        <w:rPr>
-          <w:spacing w:val="-3"/>
-          <w:sz w:val="19"/>
-          <w:szCs w:val="19"/>
-        </w:rPr>
-        <w:t xml:space="preserve"> </w:t>
-      </w:r>
-      <w:r>
-        <w:rPr>
-          <w:sz w:val="19"/>
-          <w:szCs w:val="19"/>
-        </w:rPr>
-        <w:t>understanding of data structures and software design.</w:t>
+        <w:t xml:space="preserve">Mentored and guided </w:t>
+      </w:r>
+      <w:r>
+        <w:rPr>
+          <w:b/>
+          <w:bCs/>
+          <w:sz w:val="19"/>
+          <w:szCs w:val="19"/>
+        </w:rPr>
+        <w:t>20+ students weekly</w:t>
+      </w:r>
+      <w:r>
+        <w:rPr>
+          <w:sz w:val="19"/>
+          <w:szCs w:val="19"/>
+        </w:rPr>
+        <w:t xml:space="preserve"> in Java, Python, and algorithms, improving understanding and confidence in labs</w:t>
+      </w:r>
+      <w:r>
+        <w:rPr>
+          <w:sz w:val="19"/>
+          <w:szCs w:val="19"/>
+        </w:rPr>
+        <w:t>.</w:t>
       </w:r>
     </w:p>
     <w:p>
@@ -1824,179 +1376,16 @@
         <w:ind w:right="125"/>
         <w:rPr>
           <w:rFonts w:ascii="Symbol" w:hAnsi="Symbol"/>
-          <w:sz w:val="19"/>
-          <w:szCs w:val="19"/>
-        </w:rPr>
-      </w:pPr>
-      <w:r>
-        <w:rPr>
-          <w:sz w:val="19"/>
-          <w:szCs w:val="19"/>
-        </w:rPr>
-        <w:t>Collaborated</w:t>
-      </w:r>
-      <w:r>
-        <w:rPr>
-          <w:spacing w:val="-5"/>
-          <w:sz w:val="19"/>
-          <w:szCs w:val="19"/>
-        </w:rPr>
-        <w:t xml:space="preserve"> </w:t>
-      </w:r>
-      <w:r>
-        <w:rPr>
-          <w:sz w:val="19"/>
-          <w:szCs w:val="19"/>
-        </w:rPr>
-        <w:t>with</w:t>
-      </w:r>
-      <w:r>
-        <w:rPr>
-          <w:spacing w:val="-4"/>
-          <w:sz w:val="19"/>
-          <w:szCs w:val="19"/>
-        </w:rPr>
-        <w:t xml:space="preserve"> </w:t>
-      </w:r>
-      <w:r>
-        <w:rPr>
-          <w:sz w:val="19"/>
-          <w:szCs w:val="19"/>
-        </w:rPr>
-        <w:t>faculty</w:t>
-      </w:r>
-      <w:r>
-        <w:rPr>
-          <w:spacing w:val="-3"/>
-          <w:sz w:val="19"/>
-          <w:szCs w:val="19"/>
-        </w:rPr>
-        <w:t xml:space="preserve"> </w:t>
-      </w:r>
-      <w:r>
-        <w:rPr>
-          <w:sz w:val="19"/>
-          <w:szCs w:val="19"/>
-        </w:rPr>
-        <w:t>to</w:t>
-      </w:r>
-      <w:r>
-        <w:rPr>
-          <w:spacing w:val="-4"/>
-          <w:sz w:val="19"/>
-          <w:szCs w:val="19"/>
-        </w:rPr>
-        <w:t xml:space="preserve"> </w:t>
-      </w:r>
-      <w:r>
-        <w:rPr>
-          <w:sz w:val="19"/>
-          <w:szCs w:val="19"/>
-        </w:rPr>
-        <w:t>improve lab</w:t>
-      </w:r>
-      <w:r>
-        <w:rPr>
-          <w:spacing w:val="-5"/>
-          <w:sz w:val="19"/>
-          <w:szCs w:val="19"/>
-        </w:rPr>
-        <w:t xml:space="preserve"> </w:t>
-      </w:r>
-      <w:r>
-        <w:rPr>
-          <w:sz w:val="19"/>
-          <w:szCs w:val="19"/>
-        </w:rPr>
-        <w:t>materials,</w:t>
-      </w:r>
-      <w:r>
-        <w:rPr>
-          <w:spacing w:val="-6"/>
-          <w:sz w:val="19"/>
-          <w:szCs w:val="19"/>
-        </w:rPr>
-        <w:t xml:space="preserve"> </w:t>
-      </w:r>
-      <w:r>
-        <w:rPr>
-          <w:sz w:val="19"/>
-          <w:szCs w:val="19"/>
-        </w:rPr>
-        <w:t>ensuring</w:t>
-      </w:r>
-      <w:r>
-        <w:rPr>
-          <w:spacing w:val="-5"/>
-          <w:sz w:val="19"/>
-          <w:szCs w:val="19"/>
-        </w:rPr>
-        <w:t xml:space="preserve"> </w:t>
-      </w:r>
-      <w:r>
-        <w:rPr>
-          <w:sz w:val="19"/>
-          <w:szCs w:val="19"/>
-        </w:rPr>
-        <w:t>exercises</w:t>
-      </w:r>
-      <w:r>
-        <w:rPr>
-          <w:spacing w:val="-6"/>
-          <w:sz w:val="19"/>
-          <w:szCs w:val="19"/>
-        </w:rPr>
-        <w:t xml:space="preserve"> </w:t>
-      </w:r>
-      <w:r>
-        <w:rPr>
-          <w:sz w:val="19"/>
-          <w:szCs w:val="19"/>
-        </w:rPr>
-        <w:t>aligned</w:t>
-      </w:r>
-      <w:r>
-        <w:rPr>
-          <w:spacing w:val="-5"/>
-          <w:sz w:val="19"/>
-          <w:szCs w:val="19"/>
-        </w:rPr>
-        <w:t xml:space="preserve"> </w:t>
-      </w:r>
-      <w:r>
-        <w:rPr>
-          <w:sz w:val="19"/>
-          <w:szCs w:val="19"/>
-        </w:rPr>
-        <w:t>with</w:t>
-      </w:r>
-      <w:r>
-        <w:rPr>
-          <w:spacing w:val="-4"/>
-          <w:sz w:val="19"/>
-          <w:szCs w:val="19"/>
-        </w:rPr>
-        <w:t xml:space="preserve"> </w:t>
-      </w:r>
-      <w:r>
-        <w:rPr>
-          <w:sz w:val="19"/>
-          <w:szCs w:val="19"/>
-        </w:rPr>
-        <w:t>lecture content and learning outcomes.</w:t>
-      </w:r>
-    </w:p>
-    <w:p>
-      <w:pPr>
-        <w:tabs>
-          <w:tab w:val="left" w:pos="856"/>
-        </w:tabs>
-        <w:ind w:right="125"/>
-        <w:rPr>
-          <w:rFonts w:ascii="Symbol" w:hAnsi="Symbol"/>
           <w:sz w:val="20"/>
         </w:rPr>
       </w:pPr>
+      <w:r>
+        <w:rPr>
+          <w:sz w:val="19"/>
+          <w:szCs w:val="19"/>
+        </w:rPr>
+        <w:t>Supported faculty in refining lab materials to better align with lectures and learning outcomes.</w:t>
+      </w:r>
     </w:p>
     <w:p>
       <w:pPr>
@@ -2104,7 +1493,7 @@
           </mc:Choice>
           <mc:Fallback>
             <w:pict>
-              <v:shape w14:anchorId="03D23CD2" id="Graphic 3" o:spid="_x0000_s1026" style="position:absolute;margin-left:69.4pt;margin-top:4.1pt;width:456.55pt;height:.6pt;z-index:-15727616;visibility:visible;mso-wrap-style:square;mso-wrap-distance-left:0;mso-wrap-distance-top:0;mso-wrap-distance-right:0;mso-wrap-distance-bottom:0;mso-position-horizontal:absolute;mso-position-horizontal-relative:page;mso-position-vertical:absolute;mso-position-vertical-relative:text;v-text-anchor:top" coordsize="5798185,7620" o:gfxdata="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" path="m5798185,l,,,7620r5798185,l5798185,xe" fillcolor="black" stroked="f">
+              <v:shape w14:anchorId="034A7760" id="Graphic 3" o:spid="_x0000_s1026" style="position:absolute;margin-left:69.4pt;margin-top:4.1pt;width:456.55pt;height:.6pt;z-index:-15727616;visibility:visible;mso-wrap-style:square;mso-wrap-distance-left:0;mso-wrap-distance-top:0;mso-wrap-distance-right:0;mso-wrap-distance-bottom:0;mso-position-horizontal:absolute;mso-position-horizontal-relative:page;mso-position-vertical:absolute;mso-position-vertical-relative:text;v-text-anchor:top" coordsize="5798185,7620" o:gfxdata="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" path="m5798185,l,,,7620r5798185,l5798185,xe" fillcolor="black" stroked="f">
                 <v:path arrowok="t"/>
                 <w10:wrap type="topAndBottom" anchorx="page"/>
               </v:shape>
@@ -2133,6 +1522,7 @@
           <w:szCs w:val="19"/>
         </w:rPr>
       </w:pPr>
+      <w:proofErr w:type="spellStart"/>
       <w:r>
         <w:rPr>
           <w:b/>
@@ -2141,6 +1531,7 @@
         </w:rPr>
         <w:t>Mentoro</w:t>
       </w:r>
+      <w:proofErr w:type="spellEnd"/>
       <w:r>
         <w:rPr>
           <w:b/>
@@ -2260,345 +1651,6 @@
           <w:szCs w:val="19"/>
         </w:rPr>
         <w:t>Stripe</w:t>
-      </w:r>
-    </w:p>
-    <w:p>
-      <w:pPr>
-        <w:pStyle w:val="ListParagraph"/>
-        <w:numPr>
-          <w:ilvl w:val="0"/>
-          <w:numId w:val="3"/>
-        </w:numPr>
-        <w:rPr>
-          <w:sz w:val="19"/>
-          <w:szCs w:val="19"/>
-        </w:rPr>
-      </w:pPr>
-      <w:r>
-        <w:rPr>
-          <w:sz w:val="19"/>
-          <w:szCs w:val="19"/>
-        </w:rPr>
-        <w:t>Built</w:t>
-      </w:r>
-      <w:r>
-        <w:rPr>
-          <w:spacing w:val="-6"/>
-          <w:sz w:val="19"/>
-          <w:szCs w:val="19"/>
-        </w:rPr>
-        <w:t xml:space="preserve"> </w:t>
-      </w:r>
-      <w:r>
-        <w:rPr>
-          <w:sz w:val="19"/>
-          <w:szCs w:val="19"/>
-        </w:rPr>
-        <w:t>a</w:t>
-      </w:r>
-      <w:r>
-        <w:rPr>
-          <w:spacing w:val="-6"/>
-          <w:sz w:val="19"/>
-          <w:szCs w:val="19"/>
-        </w:rPr>
-        <w:t xml:space="preserve"> </w:t>
-      </w:r>
-      <w:r>
-        <w:rPr>
-          <w:sz w:val="19"/>
-          <w:szCs w:val="19"/>
-        </w:rPr>
-        <w:t>full-stack</w:t>
-      </w:r>
-      <w:r>
-        <w:rPr>
-          <w:spacing w:val="-7"/>
-          <w:sz w:val="19"/>
-          <w:szCs w:val="19"/>
-        </w:rPr>
-        <w:t xml:space="preserve"> </w:t>
-      </w:r>
-      <w:r>
-        <w:rPr>
-          <w:sz w:val="19"/>
-          <w:szCs w:val="19"/>
-        </w:rPr>
-        <w:t>mentorship</w:t>
-      </w:r>
-      <w:r>
-        <w:rPr>
-          <w:spacing w:val="-7"/>
-          <w:sz w:val="19"/>
-          <w:szCs w:val="19"/>
-        </w:rPr>
-        <w:t xml:space="preserve"> </w:t>
-      </w:r>
-      <w:r>
-        <w:rPr>
-          <w:sz w:val="19"/>
-          <w:szCs w:val="19"/>
-        </w:rPr>
-        <w:t>marketplace</w:t>
-      </w:r>
-      <w:r>
-        <w:rPr>
-          <w:spacing w:val="-1"/>
-          <w:sz w:val="19"/>
-          <w:szCs w:val="19"/>
-        </w:rPr>
-        <w:t xml:space="preserve"> </w:t>
-      </w:r>
-      <w:r>
-        <w:rPr>
-          <w:sz w:val="19"/>
-          <w:szCs w:val="19"/>
-        </w:rPr>
-        <w:t>connecting</w:t>
-      </w:r>
-      <w:r>
-        <w:rPr>
-          <w:spacing w:val="-3"/>
-          <w:sz w:val="19"/>
-          <w:szCs w:val="19"/>
-        </w:rPr>
-        <w:t xml:space="preserve"> </w:t>
-      </w:r>
-      <w:r>
-        <w:rPr>
-          <w:sz w:val="19"/>
-          <w:szCs w:val="19"/>
-        </w:rPr>
-        <w:t>students</w:t>
-      </w:r>
-      <w:r>
-        <w:rPr>
-          <w:spacing w:val="-4"/>
-          <w:sz w:val="19"/>
-          <w:szCs w:val="19"/>
-        </w:rPr>
-        <w:t xml:space="preserve"> </w:t>
-      </w:r>
-      <w:r>
-        <w:rPr>
-          <w:sz w:val="19"/>
-          <w:szCs w:val="19"/>
-        </w:rPr>
-        <w:t>with</w:t>
-      </w:r>
-      <w:r>
-        <w:rPr>
-          <w:spacing w:val="-6"/>
-          <w:sz w:val="19"/>
-          <w:szCs w:val="19"/>
-        </w:rPr>
-        <w:t xml:space="preserve"> </w:t>
-      </w:r>
-      <w:r>
-        <w:rPr>
-          <w:sz w:val="19"/>
-          <w:szCs w:val="19"/>
-        </w:rPr>
-        <w:t>private</w:t>
-      </w:r>
-      <w:r>
-        <w:rPr>
-          <w:spacing w:val="-1"/>
-          <w:sz w:val="19"/>
-          <w:szCs w:val="19"/>
-        </w:rPr>
-        <w:t xml:space="preserve"> </w:t>
-      </w:r>
-      <w:r>
-        <w:rPr>
-          <w:sz w:val="19"/>
-          <w:szCs w:val="19"/>
-        </w:rPr>
-        <w:t>tutors; integrated Stripe for secure payments.</w:t>
-      </w:r>
-    </w:p>
-    <w:p>
-      <w:pPr>
-        <w:pStyle w:val="ListParagraph"/>
-        <w:numPr>
-          <w:ilvl w:val="0"/>
-          <w:numId w:val="1"/>
-        </w:numPr>
-        <w:tabs>
-          <w:tab w:val="left" w:pos="856"/>
-        </w:tabs>
-        <w:spacing w:before="2"/>
-        <w:ind w:right="362"/>
-        <w:rPr>
-          <w:rFonts w:ascii="Symbol" w:hAnsi="Symbol"/>
-          <w:sz w:val="19"/>
-          <w:szCs w:val="19"/>
-        </w:rPr>
-      </w:pPr>
-      <w:r>
-        <w:rPr>
-          <w:sz w:val="19"/>
-          <w:szCs w:val="19"/>
-        </w:rPr>
-        <w:t>Architected scalable</w:t>
-      </w:r>
-      <w:r>
-        <w:rPr>
-          <w:spacing w:val="-6"/>
-          <w:sz w:val="19"/>
-          <w:szCs w:val="19"/>
-        </w:rPr>
-        <w:t xml:space="preserve"> </w:t>
-      </w:r>
-      <w:r>
-        <w:rPr>
-          <w:sz w:val="19"/>
-          <w:szCs w:val="19"/>
-        </w:rPr>
-        <w:t>PostgreSQL</w:t>
-      </w:r>
-      <w:r>
-        <w:rPr>
-          <w:spacing w:val="-3"/>
-          <w:sz w:val="19"/>
-          <w:szCs w:val="19"/>
-        </w:rPr>
-        <w:t xml:space="preserve"> </w:t>
-      </w:r>
-      <w:r>
-        <w:rPr>
-          <w:sz w:val="19"/>
-          <w:szCs w:val="19"/>
-        </w:rPr>
-        <w:t>schema</w:t>
-      </w:r>
-      <w:r>
-        <w:rPr>
-          <w:spacing w:val="-3"/>
-          <w:sz w:val="19"/>
-          <w:szCs w:val="19"/>
-        </w:rPr>
-        <w:t xml:space="preserve"> </w:t>
-      </w:r>
-      <w:r>
-        <w:rPr>
-          <w:sz w:val="19"/>
-          <w:szCs w:val="19"/>
-        </w:rPr>
-        <w:t>with</w:t>
-      </w:r>
-      <w:r>
-        <w:rPr>
-          <w:spacing w:val="-3"/>
-          <w:sz w:val="19"/>
-          <w:szCs w:val="19"/>
-        </w:rPr>
-        <w:t xml:space="preserve"> </w:t>
-      </w:r>
-      <w:r>
-        <w:rPr>
-          <w:sz w:val="19"/>
-          <w:szCs w:val="19"/>
-        </w:rPr>
-        <w:t>Prisma</w:t>
-      </w:r>
-      <w:r>
-        <w:rPr>
-          <w:spacing w:val="-3"/>
-          <w:sz w:val="19"/>
-          <w:szCs w:val="19"/>
-        </w:rPr>
-        <w:t xml:space="preserve"> </w:t>
-      </w:r>
-      <w:r>
-        <w:rPr>
-          <w:sz w:val="19"/>
-          <w:szCs w:val="19"/>
-        </w:rPr>
-        <w:t>ORM,</w:t>
-      </w:r>
-      <w:r>
-        <w:rPr>
-          <w:spacing w:val="-1"/>
-          <w:sz w:val="19"/>
-          <w:szCs w:val="19"/>
-        </w:rPr>
-        <w:t xml:space="preserve"> </w:t>
-      </w:r>
-      <w:r>
-        <w:rPr>
-          <w:sz w:val="19"/>
-          <w:szCs w:val="19"/>
-        </w:rPr>
-        <w:t>hosted</w:t>
-      </w:r>
-      <w:r>
-        <w:rPr>
-          <w:spacing w:val="-4"/>
-          <w:sz w:val="19"/>
-          <w:szCs w:val="19"/>
-        </w:rPr>
-        <w:t xml:space="preserve"> </w:t>
-      </w:r>
-      <w:r>
-        <w:rPr>
-          <w:sz w:val="19"/>
-          <w:szCs w:val="19"/>
-        </w:rPr>
-        <w:t>on</w:t>
-      </w:r>
-      <w:r>
-        <w:rPr>
-          <w:spacing w:val="-7"/>
-          <w:sz w:val="19"/>
-          <w:szCs w:val="19"/>
-        </w:rPr>
-        <w:t xml:space="preserve"> </w:t>
-      </w:r>
-      <w:r>
-        <w:rPr>
-          <w:sz w:val="19"/>
-          <w:szCs w:val="19"/>
-        </w:rPr>
-        <w:t>Neon</w:t>
-      </w:r>
-      <w:r>
-        <w:rPr>
-          <w:spacing w:val="-3"/>
-          <w:sz w:val="19"/>
-          <w:szCs w:val="19"/>
-        </w:rPr>
-        <w:t xml:space="preserve"> </w:t>
-      </w:r>
-      <w:r>
-        <w:rPr>
-          <w:sz w:val="19"/>
-          <w:szCs w:val="19"/>
-        </w:rPr>
-        <w:t>for</w:t>
-      </w:r>
-      <w:r>
-        <w:rPr>
-          <w:spacing w:val="-5"/>
-          <w:sz w:val="19"/>
-          <w:szCs w:val="19"/>
-        </w:rPr>
-        <w:t xml:space="preserve"> </w:t>
-      </w:r>
-      <w:r>
-        <w:rPr>
-          <w:sz w:val="19"/>
-          <w:szCs w:val="19"/>
-        </w:rPr>
-        <w:t xml:space="preserve">remote </w:t>
-      </w:r>
-      <w:r>
-        <w:rPr>
-          <w:spacing w:val="-2"/>
-          <w:sz w:val="19"/>
-          <w:szCs w:val="19"/>
-        </w:rPr>
-        <w:t>persistence.</w:t>
       </w:r>
     </w:p>
     <w:p>
@@ -2613,77 +1665,80 @@
         </w:tabs>
         <w:ind w:right="770"/>
         <w:rPr>
-          <w:rFonts w:ascii="Symbol" w:hAnsi="Symbol"/>
-          <w:sz w:val="19"/>
-          <w:szCs w:val="19"/>
-        </w:rPr>
-      </w:pPr>
-      <w:r>
-        <w:rPr>
-          <w:sz w:val="19"/>
-          <w:szCs w:val="19"/>
-        </w:rPr>
-        <w:t>Implemented</w:t>
-      </w:r>
-      <w:r>
-        <w:rPr>
-          <w:spacing w:val="-6"/>
-          <w:sz w:val="19"/>
-          <w:szCs w:val="19"/>
-        </w:rPr>
-        <w:t xml:space="preserve"> </w:t>
-      </w:r>
-      <w:r>
-        <w:rPr>
-          <w:sz w:val="19"/>
-          <w:szCs w:val="19"/>
-        </w:rPr>
-        <w:t>booking,</w:t>
-      </w:r>
-      <w:r>
-        <w:rPr>
-          <w:spacing w:val="-3"/>
-          <w:sz w:val="19"/>
-          <w:szCs w:val="19"/>
-        </w:rPr>
-        <w:t xml:space="preserve"> </w:t>
-      </w:r>
-      <w:r>
-        <w:rPr>
-          <w:sz w:val="19"/>
-          <w:szCs w:val="19"/>
-        </w:rPr>
-        <w:t>reviews,</w:t>
-      </w:r>
-      <w:r>
-        <w:rPr>
-          <w:spacing w:val="-7"/>
-          <w:sz w:val="19"/>
-          <w:szCs w:val="19"/>
-        </w:rPr>
-        <w:t xml:space="preserve"> </w:t>
-      </w:r>
-      <w:r>
-        <w:rPr>
-          <w:sz w:val="19"/>
-          <w:szCs w:val="19"/>
-        </w:rPr>
-        <w:t>and</w:t>
-      </w:r>
-      <w:r>
-        <w:rPr>
-          <w:spacing w:val="-6"/>
-          <w:sz w:val="19"/>
-          <w:szCs w:val="19"/>
-        </w:rPr>
-        <w:t xml:space="preserve"> </w:t>
-      </w:r>
-      <w:r>
-        <w:rPr>
-          <w:sz w:val="19"/>
-          <w:szCs w:val="19"/>
-        </w:rPr>
-        <w:t>messaging.</w:t>
+          <w:sz w:val="19"/>
+          <w:szCs w:val="19"/>
+        </w:rPr>
+      </w:pPr>
+      <w:r>
+        <w:rPr>
+          <w:sz w:val="19"/>
+          <w:szCs w:val="19"/>
+        </w:rPr>
+        <w:t>Full-stack mentorship marketplace connecting students with tutors.</w:t>
+      </w:r>
+    </w:p>
+    <w:p>
+      <w:pPr>
+        <w:pStyle w:val="ListParagraph"/>
+        <w:numPr>
+          <w:ilvl w:val="0"/>
+          <w:numId w:val="1"/>
+        </w:numPr>
+        <w:tabs>
+          <w:tab w:val="left" w:pos="856"/>
+        </w:tabs>
+        <w:ind w:right="770"/>
+        <w:rPr>
+          <w:sz w:val="19"/>
+          <w:szCs w:val="19"/>
+        </w:rPr>
+      </w:pPr>
+      <w:r>
+        <w:rPr>
+          <w:sz w:val="19"/>
+          <w:szCs w:val="19"/>
+        </w:rPr>
+        <w:t xml:space="preserve">Implemented </w:t>
+      </w:r>
+      <w:r>
+        <w:rPr>
+          <w:b/>
+          <w:bCs/>
+          <w:sz w:val="19"/>
+          <w:szCs w:val="19"/>
+        </w:rPr>
+        <w:t>booking, reviews, messaging, and secure Stripe payments</w:t>
+      </w:r>
+      <w:r>
+        <w:rPr>
+          <w:sz w:val="19"/>
+          <w:szCs w:val="19"/>
+        </w:rPr>
+        <w:t>.</w:t>
+      </w:r>
+    </w:p>
+    <w:p>
+      <w:pPr>
+        <w:pStyle w:val="ListParagraph"/>
+        <w:numPr>
+          <w:ilvl w:val="0"/>
+          <w:numId w:val="1"/>
+        </w:numPr>
+        <w:tabs>
+          <w:tab w:val="left" w:pos="856"/>
+        </w:tabs>
+        <w:ind w:right="770"/>
+        <w:rPr>
+          <w:sz w:val="19"/>
+          <w:szCs w:val="19"/>
+        </w:rPr>
+      </w:pPr>
+      <w:r>
+        <w:rPr>
+          <w:sz w:val="19"/>
+          <w:szCs w:val="19"/>
+        </w:rPr>
+        <w:t>Designed scalable database schema hosted on Neon with Prisma ORM.</w:t>
       </w:r>
     </w:p>
     <w:p>
@@ -2784,6 +1839,7 @@
           <w:szCs w:val="19"/>
         </w:rPr>
       </w:pPr>
+      <w:proofErr w:type="spellStart"/>
       <w:r>
         <w:rPr>
           <w:b/>
@@ -2791,7 +1847,17 @@
           <w:sz w:val="19"/>
           <w:szCs w:val="19"/>
         </w:rPr>
-        <w:t>GenFlashcards AI</w:t>
+        <w:t>GenFlashcards</w:t>
+      </w:r>
+      <w:proofErr w:type="spellEnd"/>
+      <w:r>
+        <w:rPr>
+          <w:b/>
+          <w:spacing w:val="-2"/>
+          <w:sz w:val="19"/>
+          <w:szCs w:val="19"/>
+        </w:rPr>
+        <w:t xml:space="preserve"> AI</w:t>
       </w:r>
       <w:r>
         <w:rPr>
@@ -2811,8 +1877,21 @@
           <w:sz w:val="19"/>
           <w:szCs w:val="19"/>
         </w:rPr>
-        <w:t>Next.js, Firebase, Vercel</w:t>
-      </w:r>
+        <w:t xml:space="preserve">Next.js, Firebase, </w:t>
+      </w:r>
+      <w:proofErr w:type="spellStart"/>
+      <w:r>
+        <w:rPr>
+          <w:b/>
+          <w:bCs/>
+          <w:i/>
+          <w:spacing w:val="-2"/>
+          <w:sz w:val="19"/>
+          <w:szCs w:val="19"/>
+        </w:rPr>
+        <w:t>Vercel</w:t>
+      </w:r>
+      <w:proofErr w:type="spellEnd"/>
     </w:p>
     <w:p>
       <w:pPr>
@@ -2855,7 +1934,25 @@
           <w:sz w:val="19"/>
           <w:szCs w:val="19"/>
         </w:rPr>
-        <w:t xml:space="preserve">Deployed on Vercel, used Firebase for data storage, enabling students to create </w:t>
+        <w:t xml:space="preserve">Deployed on </w:t>
+      </w:r>
+      <w:proofErr w:type="spellStart"/>
+      <w:r>
+        <w:rPr>
+          <w:spacing w:val="-2"/>
+          <w:sz w:val="19"/>
+          <w:szCs w:val="19"/>
+        </w:rPr>
+        <w:t>Vercel</w:t>
+      </w:r>
+      <w:proofErr w:type="spellEnd"/>
+      <w:r>
+        <w:rPr>
+          <w:spacing w:val="-2"/>
+          <w:sz w:val="19"/>
+          <w:szCs w:val="19"/>
+        </w:rPr>
+        <w:t xml:space="preserve">, used Firebase for data storage, enabling students to create </w:t>
       </w:r>
       <w:r>
         <w:rPr>
@@ -2997,7 +2094,7 @@
           </mc:Choice>
           <mc:Fallback>
             <w:pict>
-              <v:shape w14:anchorId="2E830EA2" id="Graphic 4" o:spid="_x0000_s1026" style="position:absolute;margin-left:69.4pt;margin-top:3.9pt;width:456.55pt;height:.6pt;z-index:-15727104;visibility:visible;mso-wrap-style:square;mso-wrap-distance-left:0;mso-wrap-distance-top:0;mso-wrap-distance-right:0;mso-wrap-distance-bottom:0;mso-position-horizontal:absolute;mso-position-horizontal-relative:page;mso-position-vertical:absolute;mso-position-vertical-relative:text;v-text-anchor:top" coordsize="5798185,7620" o:gfxdata="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" path="m5798185,l,,,7619r5798185,l5798185,xe" fillcolor="black" stroked="f">
+              <v:shape w14:anchorId="239DEBE1" id="Graphic 4" o:spid="_x0000_s1026" style="position:absolute;margin-left:69.4pt;margin-top:3.9pt;width:456.55pt;height:.6pt;z-index:-15727104;visibility:visible;mso-wrap-style:square;mso-wrap-distance-left:0;mso-wrap-distance-top:0;mso-wrap-distance-right:0;mso-wrap-distance-bottom:0;mso-position-horizontal:absolute;mso-position-horizontal-relative:page;mso-position-vertical:absolute;mso-position-vertical-relative:text;v-text-anchor:top" coordsize="5798185,7620" o:gfxdata="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" path="m5798185,l,,,7619r5798185,l5798185,xe" fillcolor="black" stroked="f">
                 <v:path arrowok="t"/>
                 <w10:wrap type="topAndBottom" anchorx="page"/>
               </v:shape>
@@ -3396,12 +2493,21 @@
         </w:rPr>
         <w:t xml:space="preserve"> </w:t>
       </w:r>
-      <w:r>
-        <w:rPr>
-          <w:sz w:val="19"/>
-          <w:szCs w:val="19"/>
-        </w:rPr>
-        <w:t>Vercel,</w:t>
+      <w:proofErr w:type="spellStart"/>
+      <w:r>
+        <w:rPr>
+          <w:sz w:val="19"/>
+          <w:szCs w:val="19"/>
+        </w:rPr>
+        <w:t>Vercel</w:t>
+      </w:r>
+      <w:proofErr w:type="spellEnd"/>
+      <w:r>
+        <w:rPr>
+          <w:sz w:val="19"/>
+          <w:szCs w:val="19"/>
+        </w:rPr>
+        <w:t>,</w:t>
       </w:r>
       <w:r>
         <w:rPr>
@@ -3547,6 +2653,13 @@
           <w:szCs w:val="19"/>
         </w:rPr>
         <w:t>Development,</w:t>
+      </w:r>
+      <w:r>
+        <w:rPr>
+          <w:sz w:val="19"/>
+          <w:szCs w:val="19"/>
+        </w:rPr>
+        <w:t xml:space="preserve"> Artificial Intelligence,</w:t>
       </w:r>
       <w:r>
         <w:rPr>
@@ -3762,7 +2875,7 @@
   <w:abstractNum w:abstractNumId="1" w15:restartNumberingAfterBreak="0">
     <w:nsid w:val="18CA2F9C"/>
     <w:multiLevelType w:val="hybridMultilevel"/>
-    <w:tmpl w:val="4EDCDDDA"/>
+    <w:tmpl w:val="083C6076"/>
     <w:lvl w:ilvl="0" w:tplc="8DC64B6E">
       <w:numFmt w:val="bullet"/>
       <w:lvlText w:val=""/>
@@ -4443,7 +3556,6 @@
   <w:style w:type="character" w:default="1" w:styleId="DefaultParagraphFont">
     <w:name w:val="Default Paragraph Font"/>
     <w:uiPriority w:val="1"/>
-    <w:semiHidden/>
     <w:unhideWhenUsed/>
   </w:style>
   <w:style w:type="table" w:default="1" w:styleId="TableNormal">

</xml_diff>